<commit_message>
SPIKE 22 ==== Circle is rendering, very quick, need to cap frame rate, use lazyFoo tutorials
</commit_message>
<xml_diff>
--- a/21c - Spike - Control Mapping & Configuration Files/Spike 21 Report.docx
+++ b/21c - Spike - Control Mapping & Configuration Files/Spike 21 Report.docx
@@ -472,21 +472,7 @@
         <w:rPr>
           <w:rStyle w:val="SubtleReference"/>
         </w:rPr>
-        <w:t xml:space="preserve">This changes the background </w:t>
-      </w:r>
-      <w:proofErr w:type="spellStart"/>
-      <w:r>
-        <w:rPr>
-          <w:rStyle w:val="SubtleReference"/>
-        </w:rPr>
-        <w:t>color</w:t>
-      </w:r>
-      <w:proofErr w:type="spellEnd"/>
-      <w:r>
-        <w:rPr>
-          <w:rStyle w:val="SubtleReference"/>
-        </w:rPr>
-        <w:t xml:space="preserve"> randomly</w:t>
+        <w:t>This changes the background color randomly</w:t>
       </w:r>
     </w:p>
     <w:p>
@@ -550,21 +536,7 @@
         <w:rPr>
           <w:rStyle w:val="SubtleReference"/>
         </w:rPr>
-        <w:t xml:space="preserve">This changes the keys to hardcoded values (this what the </w:t>
-      </w:r>
-      <w:proofErr w:type="spellStart"/>
-      <w:r>
-        <w:rPr>
-          <w:rStyle w:val="SubtleReference"/>
-        </w:rPr>
-        <w:t>changeBindings</w:t>
-      </w:r>
-      <w:proofErr w:type="spellEnd"/>
-      <w:r>
-        <w:rPr>
-          <w:rStyle w:val="SubtleReference"/>
-        </w:rPr>
-        <w:t xml:space="preserve"> button does)</w:t>
+        <w:t>This changes the keys to hardcoded values (this what the changeBindings button does)</w:t>
       </w:r>
     </w:p>
     <w:p>
@@ -629,16 +601,8 @@
           <w:rStyle w:val="SubtleReference"/>
         </w:rPr>
         <w:lastRenderedPageBreak/>
-        <w:t xml:space="preserve">The two button </w:t>
-      </w:r>
-      <w:proofErr w:type="spellStart"/>
-      <w:r>
-        <w:rPr>
-          <w:rStyle w:val="SubtleReference"/>
-        </w:rPr>
-        <w:t>keyCodes</w:t>
-      </w:r>
-      <w:proofErr w:type="spellEnd"/>
+        <w:t>The two button keyCodes</w:t>
+      </w:r>
     </w:p>
     <w:p>
       <w:pPr>
@@ -915,25 +879,69 @@
         <w:rPr>
           <w:rStyle w:val="SubtleReference"/>
         </w:rPr>
-        <w:t xml:space="preserve">value correctly as it was a const char* and after searching extensively to figure out how I got the </w:t>
-      </w:r>
-      <w:proofErr w:type="spellStart"/>
-      <w:r>
-        <w:rPr>
-          <w:rStyle w:val="SubtleReference"/>
-        </w:rPr>
-        <w:t>strcpy_s</w:t>
-      </w:r>
-      <w:proofErr w:type="spellEnd"/>
-      <w:r>
-        <w:rPr>
-          <w:rStyle w:val="SubtleReference"/>
-        </w:rPr>
-        <w:t xml:space="preserve"> to transfer it to a char array and then use the first char as the key binding. This does come with the minor problem of potential overloading but if the file structure is different anyway, you are probably going to have problems as it is.</w:t>
+        <w:t>value correctly as it was a const char* and after searching extensively to figure out how I got the strcpy_s to transfer it to a char array and then use the first char as the key binding. This does come with the minor problem of potential overloading but if the file structure is different anyway, you are probably going to have problems as it is.</w:t>
+      </w:r>
+    </w:p>
+    <w:p>
+      <w:pPr>
+        <w:pStyle w:val="ColorfulList-Accent11"/>
+        <w:ind w:left="0"/>
+        <w:rPr>
+          <w:rStyle w:val="SubtleReference"/>
+        </w:rPr>
+      </w:pPr>
+    </w:p>
+    <w:p>
+      <w:pPr>
+        <w:pStyle w:val="ColorfulList-Accent11"/>
+        <w:ind w:left="0"/>
+        <w:rPr>
+          <w:rStyle w:val="SubtleReference"/>
+        </w:rPr>
+      </w:pPr>
+      <w:r>
+        <w:rPr>
+          <w:rStyle w:val="SubtleReference"/>
+        </w:rPr>
+        <w:drawing>
+          <wp:inline distT="0" distB="0" distL="0" distR="0" wp14:anchorId="7250F5C0" wp14:editId="149B7E35">
+            <wp:extent cx="6116320" cy="1456055"/>
+            <wp:effectExtent l="0" t="0" r="0" b="0"/>
+            <wp:docPr id="1152676684" name="Picture 1" descr="A screen shot of a computer code&#10;&#10;Description automatically generated"/>
+            <wp:cNvGraphicFramePr>
+              <a:graphicFrameLocks xmlns:a="http://schemas.openxmlformats.org/drawingml/2006/main" noChangeAspect="1"/>
+            </wp:cNvGraphicFramePr>
+            <a:graphic xmlns:a="http://schemas.openxmlformats.org/drawingml/2006/main">
+              <a:graphicData uri="http://schemas.openxmlformats.org/drawingml/2006/picture">
+                <pic:pic xmlns:pic="http://schemas.openxmlformats.org/drawingml/2006/picture">
+                  <pic:nvPicPr>
+                    <pic:cNvPr id="1152676684" name="Picture 1" descr="A screen shot of a computer code&#10;&#10;Description automatically generated"/>
+                    <pic:cNvPicPr/>
+                  </pic:nvPicPr>
+                  <pic:blipFill>
+                    <a:blip r:embed="rId13"/>
+                    <a:stretch>
+                      <a:fillRect/>
+                    </a:stretch>
+                  </pic:blipFill>
+                  <pic:spPr>
+                    <a:xfrm>
+                      <a:off x="0" y="0"/>
+                      <a:ext cx="6116320" cy="1456055"/>
+                    </a:xfrm>
+                    <a:prstGeom prst="rect">
+                      <a:avLst/>
+                    </a:prstGeom>
+                  </pic:spPr>
+                </pic:pic>
+              </a:graphicData>
+            </a:graphic>
+          </wp:inline>
+        </w:drawing>
       </w:r>
     </w:p>
     <w:sectPr>
-      <w:headerReference w:type="default" r:id="rId13"/>
+      <w:headerReference w:type="default" r:id="rId14"/>
       <w:pgSz w:w="11900" w:h="16840"/>
       <w:pgMar w:top="1440" w:right="1134" w:bottom="1440" w:left="1134" w:header="709" w:footer="709" w:gutter="0"/>
       <w:cols w:space="708"/>

</xml_diff>

<commit_message>
SPIKE 21 == realized I could make it change to any key, cant believe i didnt realise this before, made edits necessary
</commit_message>
<xml_diff>
--- a/21c - Spike - Control Mapping & Configuration Files/Spike 21 Report.docx
+++ b/21c - Spike - Control Mapping & Configuration Files/Spike 21 Report.docx
@@ -389,13 +389,22 @@
     <w:p>
       <w:pPr>
         <w:pStyle w:val="ColorfulList-Accent11"/>
-        <w:ind w:left="0"/>
+        <w:numPr>
+          <w:ilvl w:val="0"/>
+          <w:numId w:val="1"/>
+        </w:numPr>
         <w:rPr>
           <w:color w:val="5A5A5A" w:themeColor="text1" w:themeTint="A5"/>
           <w:sz w:val="28"/>
           <w:szCs w:val="28"/>
         </w:rPr>
       </w:pPr>
+      <w:r>
+        <w:rPr>
+          <w:rStyle w:val="SubtleReference"/>
+        </w:rPr>
+        <w:t>Made a very obvious change I cant believe I missed</w:t>
+      </w:r>
     </w:p>
     <w:p>
       <w:pPr>
@@ -444,15 +453,6 @@
           <w:rStyle w:val="SubtleReference"/>
         </w:rPr>
       </w:pPr>
-    </w:p>
-    <w:p>
-      <w:pPr>
-        <w:pStyle w:val="ColorfulList-Accent11"/>
-        <w:ind w:left="0"/>
-        <w:rPr>
-          <w:rStyle w:val="SubtleReference"/>
-        </w:rPr>
-      </w:pPr>
       <w:r>
         <w:rPr>
           <w:rStyle w:val="SubtleReference"/>
@@ -486,6 +486,7 @@
       <w:r>
         <w:rPr>
           <w:rStyle w:val="SubtleReference"/>
+          <w:noProof/>
         </w:rPr>
         <w:drawing>
           <wp:inline distT="0" distB="0" distL="0" distR="0" wp14:anchorId="02E132CE" wp14:editId="62842440">
@@ -550,6 +551,7 @@
       <w:r>
         <w:rPr>
           <w:rStyle w:val="SubtleReference"/>
+          <w:noProof/>
         </w:rPr>
         <w:drawing>
           <wp:inline distT="0" distB="0" distL="0" distR="0" wp14:anchorId="65AC176F" wp14:editId="1D3DA740">
@@ -615,6 +617,7 @@
       <w:r>
         <w:rPr>
           <w:rStyle w:val="SubtleReference"/>
+          <w:noProof/>
         </w:rPr>
         <w:drawing>
           <wp:inline distT="0" distB="0" distL="0" distR="0" wp14:anchorId="78DC88BD" wp14:editId="3F76AE46">
@@ -679,6 +682,7 @@
       <w:r>
         <w:rPr>
           <w:rStyle w:val="SubtleReference"/>
+          <w:noProof/>
         </w:rPr>
         <w:drawing>
           <wp:inline distT="0" distB="0" distL="0" distR="0" wp14:anchorId="23E7F589" wp14:editId="236EF197">
@@ -743,6 +747,7 @@
       <w:r>
         <w:rPr>
           <w:rStyle w:val="SubtleReference"/>
+          <w:noProof/>
         </w:rPr>
         <w:drawing>
           <wp:inline distT="0" distB="0" distL="0" distR="0" wp14:anchorId="7221D6B2" wp14:editId="53FCB881">
@@ -810,6 +815,7 @@
       <w:r>
         <w:rPr>
           <w:rStyle w:val="SubtleReference"/>
+          <w:noProof/>
         </w:rPr>
         <w:lastRenderedPageBreak/>
         <w:drawing>
@@ -902,6 +908,7 @@
       <w:r>
         <w:rPr>
           <w:rStyle w:val="SubtleReference"/>
+          <w:noProof/>
         </w:rPr>
         <w:drawing>
           <wp:inline distT="0" distB="0" distL="0" distR="0" wp14:anchorId="7250F5C0" wp14:editId="149B7E35">
@@ -940,8 +947,276 @@
         </w:drawing>
       </w:r>
     </w:p>
+    <w:p>
+      <w:pPr>
+        <w:pStyle w:val="ColorfulList-Accent11"/>
+        <w:ind w:left="0"/>
+        <w:rPr>
+          <w:rStyle w:val="SubtleReference"/>
+        </w:rPr>
+      </w:pPr>
+    </w:p>
+    <w:p>
+      <w:pPr>
+        <w:pStyle w:val="ColorfulList-Accent11"/>
+        <w:ind w:left="0"/>
+        <w:rPr>
+          <w:rStyle w:val="SubtleReference"/>
+        </w:rPr>
+      </w:pPr>
+    </w:p>
+    <w:p>
+      <w:pPr>
+        <w:pStyle w:val="ColorfulList-Accent11"/>
+        <w:ind w:left="0"/>
+        <w:rPr>
+          <w:rStyle w:val="SubtleReference"/>
+        </w:rPr>
+      </w:pPr>
+      <w:r>
+        <w:rPr>
+          <w:rStyle w:val="SubtleReference"/>
+        </w:rPr>
+        <w:t>Cant believe I didn’t realise till after I had done it that I could easily set it to the key that was just pressed. I am dumb</w:t>
+      </w:r>
+    </w:p>
+    <w:p>
+      <w:pPr>
+        <w:pStyle w:val="ColorfulList-Accent11"/>
+        <w:ind w:left="0"/>
+        <w:rPr>
+          <w:rStyle w:val="SubtleReference"/>
+        </w:rPr>
+      </w:pPr>
+    </w:p>
+    <w:p>
+      <w:pPr>
+        <w:pStyle w:val="ColorfulList-Accent11"/>
+        <w:ind w:left="0"/>
+        <w:rPr>
+          <w:rStyle w:val="SubtleReference"/>
+        </w:rPr>
+      </w:pPr>
+      <w:r>
+        <w:rPr>
+          <w:rStyle w:val="SubtleReference"/>
+        </w:rPr>
+        <w:drawing>
+          <wp:inline distT="0" distB="0" distL="0" distR="0" wp14:anchorId="1BCF6A8A" wp14:editId="1AFFD125">
+            <wp:extent cx="6116320" cy="501650"/>
+            <wp:effectExtent l="0" t="0" r="0" b="0"/>
+            <wp:docPr id="1275228020" name="Picture 1"/>
+            <wp:cNvGraphicFramePr>
+              <a:graphicFrameLocks xmlns:a="http://schemas.openxmlformats.org/drawingml/2006/main" noChangeAspect="1"/>
+            </wp:cNvGraphicFramePr>
+            <a:graphic xmlns:a="http://schemas.openxmlformats.org/drawingml/2006/main">
+              <a:graphicData uri="http://schemas.openxmlformats.org/drawingml/2006/picture">
+                <pic:pic xmlns:pic="http://schemas.openxmlformats.org/drawingml/2006/picture">
+                  <pic:nvPicPr>
+                    <pic:cNvPr id="1275228020" name=""/>
+                    <pic:cNvPicPr/>
+                  </pic:nvPicPr>
+                  <pic:blipFill>
+                    <a:blip r:embed="rId14"/>
+                    <a:stretch>
+                      <a:fillRect/>
+                    </a:stretch>
+                  </pic:blipFill>
+                  <pic:spPr>
+                    <a:xfrm>
+                      <a:off x="0" y="0"/>
+                      <a:ext cx="6116320" cy="501650"/>
+                    </a:xfrm>
+                    <a:prstGeom prst="rect">
+                      <a:avLst/>
+                    </a:prstGeom>
+                  </pic:spPr>
+                </pic:pic>
+              </a:graphicData>
+            </a:graphic>
+          </wp:inline>
+        </w:drawing>
+      </w:r>
+    </w:p>
+    <w:p>
+      <w:pPr>
+        <w:pStyle w:val="ColorfulList-Accent11"/>
+        <w:ind w:left="0"/>
+        <w:rPr>
+          <w:rStyle w:val="SubtleReference"/>
+        </w:rPr>
+      </w:pPr>
+      <w:r>
+        <w:rPr>
+          <w:rStyle w:val="SubtleReference"/>
+        </w:rPr>
+        <w:t>Removed changeBindings and changed the changeKeys function:</w:t>
+      </w:r>
+    </w:p>
+    <w:p>
+      <w:pPr>
+        <w:pStyle w:val="ColorfulList-Accent11"/>
+        <w:ind w:left="0"/>
+        <w:rPr>
+          <w:rStyle w:val="SubtleReference"/>
+        </w:rPr>
+      </w:pPr>
+      <w:r>
+        <w:rPr>
+          <w:rStyle w:val="SubtleReference"/>
+        </w:rPr>
+        <w:drawing>
+          <wp:inline distT="0" distB="0" distL="0" distR="0" wp14:anchorId="55B1CBB1" wp14:editId="1D3C998B">
+            <wp:extent cx="6116320" cy="626745"/>
+            <wp:effectExtent l="0" t="0" r="0" b="1905"/>
+            <wp:docPr id="1742522914" name="Picture 1"/>
+            <wp:cNvGraphicFramePr>
+              <a:graphicFrameLocks xmlns:a="http://schemas.openxmlformats.org/drawingml/2006/main" noChangeAspect="1"/>
+            </wp:cNvGraphicFramePr>
+            <a:graphic xmlns:a="http://schemas.openxmlformats.org/drawingml/2006/main">
+              <a:graphicData uri="http://schemas.openxmlformats.org/drawingml/2006/picture">
+                <pic:pic xmlns:pic="http://schemas.openxmlformats.org/drawingml/2006/picture">
+                  <pic:nvPicPr>
+                    <pic:cNvPr id="1742522914" name=""/>
+                    <pic:cNvPicPr/>
+                  </pic:nvPicPr>
+                  <pic:blipFill>
+                    <a:blip r:embed="rId15"/>
+                    <a:stretch>
+                      <a:fillRect/>
+                    </a:stretch>
+                  </pic:blipFill>
+                  <pic:spPr>
+                    <a:xfrm>
+                      <a:off x="0" y="0"/>
+                      <a:ext cx="6116320" cy="626745"/>
+                    </a:xfrm>
+                    <a:prstGeom prst="rect">
+                      <a:avLst/>
+                    </a:prstGeom>
+                  </pic:spPr>
+                </pic:pic>
+              </a:graphicData>
+            </a:graphic>
+          </wp:inline>
+        </w:drawing>
+      </w:r>
+    </w:p>
+    <w:p>
+      <w:pPr>
+        <w:pStyle w:val="ColorfulList-Accent11"/>
+        <w:ind w:left="0"/>
+        <w:rPr>
+          <w:rStyle w:val="SubtleReference"/>
+        </w:rPr>
+      </w:pPr>
+      <w:r>
+        <w:rPr>
+          <w:rStyle w:val="SubtleReference"/>
+        </w:rPr>
+        <w:t>Also changed the main loop</w:t>
+      </w:r>
+    </w:p>
+    <w:p>
+      <w:pPr>
+        <w:pStyle w:val="ColorfulList-Accent11"/>
+        <w:ind w:left="0"/>
+        <w:rPr>
+          <w:rStyle w:val="SubtleReference"/>
+        </w:rPr>
+      </w:pPr>
+      <w:r>
+        <w:rPr>
+          <w:rStyle w:val="SubtleReference"/>
+        </w:rPr>
+        <w:lastRenderedPageBreak/>
+        <w:drawing>
+          <wp:inline distT="0" distB="0" distL="0" distR="0" wp14:anchorId="53F5DE07" wp14:editId="15FA9236">
+            <wp:extent cx="4591691" cy="2972215"/>
+            <wp:effectExtent l="0" t="0" r="0" b="0"/>
+            <wp:docPr id="1368370137" name="Picture 1" descr="A computer screen with text on it&#10;&#10;Description automatically generated"/>
+            <wp:cNvGraphicFramePr>
+              <a:graphicFrameLocks xmlns:a="http://schemas.openxmlformats.org/drawingml/2006/main" noChangeAspect="1"/>
+            </wp:cNvGraphicFramePr>
+            <a:graphic xmlns:a="http://schemas.openxmlformats.org/drawingml/2006/main">
+              <a:graphicData uri="http://schemas.openxmlformats.org/drawingml/2006/picture">
+                <pic:pic xmlns:pic="http://schemas.openxmlformats.org/drawingml/2006/picture">
+                  <pic:nvPicPr>
+                    <pic:cNvPr id="1368370137" name="Picture 1" descr="A computer screen with text on it&#10;&#10;Description automatically generated"/>
+                    <pic:cNvPicPr/>
+                  </pic:nvPicPr>
+                  <pic:blipFill>
+                    <a:blip r:embed="rId16"/>
+                    <a:stretch>
+                      <a:fillRect/>
+                    </a:stretch>
+                  </pic:blipFill>
+                  <pic:spPr>
+                    <a:xfrm>
+                      <a:off x="0" y="0"/>
+                      <a:ext cx="4591691" cy="2972215"/>
+                    </a:xfrm>
+                    <a:prstGeom prst="rect">
+                      <a:avLst/>
+                    </a:prstGeom>
+                  </pic:spPr>
+                </pic:pic>
+              </a:graphicData>
+            </a:graphic>
+          </wp:inline>
+        </w:drawing>
+      </w:r>
+    </w:p>
+    <w:p>
+      <w:pPr>
+        <w:pStyle w:val="ColorfulList-Accent11"/>
+        <w:ind w:left="0"/>
+        <w:rPr>
+          <w:rStyle w:val="SubtleReference"/>
+        </w:rPr>
+      </w:pPr>
+    </w:p>
+    <w:p>
+      <w:pPr>
+        <w:pStyle w:val="ColorfulList-Accent11"/>
+        <w:ind w:left="0"/>
+        <w:rPr>
+          <w:rStyle w:val="SubtleReference"/>
+        </w:rPr>
+      </w:pPr>
+      <w:r>
+        <w:rPr>
+          <w:rStyle w:val="SubtleReference"/>
+        </w:rPr>
+        <w:t>It does display the int ascii conversion of the keycode in the console, which is accurate for the standard letter keys, but is wrong for the keypad numbers.</w:t>
+      </w:r>
+    </w:p>
+    <w:p>
+      <w:pPr>
+        <w:pStyle w:val="ColorfulList-Accent11"/>
+        <w:ind w:left="0"/>
+        <w:rPr>
+          <w:rStyle w:val="SubtleReference"/>
+        </w:rPr>
+      </w:pPr>
+    </w:p>
+    <w:p>
+      <w:pPr>
+        <w:pStyle w:val="ColorfulList-Accent11"/>
+        <w:ind w:left="0"/>
+        <w:rPr>
+          <w:rStyle w:val="SubtleReference"/>
+        </w:rPr>
+      </w:pPr>
+      <w:r>
+        <w:rPr>
+          <w:rStyle w:val="SubtleReference"/>
+        </w:rPr>
+        <w:t>The reset button does not change and you can press at button to rebind the background change to it and then press it again to change color</w:t>
+      </w:r>
+    </w:p>
     <w:sectPr>
-      <w:headerReference w:type="default" r:id="rId14"/>
+      <w:headerReference w:type="default" r:id="rId17"/>
       <w:pgSz w:w="11900" w:h="16840"/>
       <w:pgMar w:top="1440" w:right="1134" w:bottom="1440" w:left="1134" w:header="709" w:footer="709" w:gutter="0"/>
       <w:cols w:space="708"/>
@@ -1783,6 +2058,7 @@
   <w:style w:type="character" w:default="1" w:styleId="DefaultParagraphFont">
     <w:name w:val="Default Paragraph Font"/>
     <w:uiPriority w:val="1"/>
+    <w:semiHidden/>
     <w:unhideWhenUsed/>
   </w:style>
   <w:style w:type="table" w:default="1" w:styleId="TableNormal">

</xml_diff>

<commit_message>
SPIKE 21=== final change
</commit_message>
<xml_diff>
--- a/21c - Spike - Control Mapping & Configuration Files/Spike 21 Report.docx
+++ b/21c - Spike - Control Mapping & Configuration Files/Spike 21 Report.docx
@@ -1000,6 +1000,7 @@
       <w:r>
         <w:rPr>
           <w:rStyle w:val="SubtleReference"/>
+          <w:noProof/>
         </w:rPr>
         <w:drawing>
           <wp:inline distT="0" distB="0" distL="0" distR="0" wp14:anchorId="1BCF6A8A" wp14:editId="1AFFD125">
@@ -1064,6 +1065,7 @@
       <w:r>
         <w:rPr>
           <w:rStyle w:val="SubtleReference"/>
+          <w:noProof/>
         </w:rPr>
         <w:drawing>
           <wp:inline distT="0" distB="0" distL="0" distR="0" wp14:anchorId="55B1CBB1" wp14:editId="1D3C998B">
@@ -1128,6 +1130,7 @@
       <w:r>
         <w:rPr>
           <w:rStyle w:val="SubtleReference"/>
+          <w:noProof/>
         </w:rPr>
         <w:lastRenderedPageBreak/>
         <w:drawing>
@@ -1213,6 +1216,48 @@
           <w:rStyle w:val="SubtleReference"/>
         </w:rPr>
         <w:t>The reset button does not change and you can press at button to rebind the background change to it and then press it again to change color</w:t>
+      </w:r>
+    </w:p>
+    <w:p>
+      <w:pPr>
+        <w:pStyle w:val="ColorfulList-Accent11"/>
+        <w:ind w:left="0"/>
+        <w:rPr>
+          <w:rStyle w:val="SubtleReference"/>
+        </w:rPr>
+      </w:pPr>
+    </w:p>
+    <w:p>
+      <w:pPr>
+        <w:pStyle w:val="ColorfulList-Accent11"/>
+        <w:ind w:left="0"/>
+        <w:rPr>
+          <w:rStyle w:val="SubtleReference"/>
+        </w:rPr>
+      </w:pPr>
+    </w:p>
+    <w:p>
+      <w:pPr>
+        <w:pStyle w:val="ColorfulList-Accent11"/>
+        <w:ind w:left="0"/>
+        <w:rPr>
+          <w:rStyle w:val="SubtleReference"/>
+        </w:rPr>
+      </w:pPr>
+    </w:p>
+    <w:p>
+      <w:pPr>
+        <w:pStyle w:val="ColorfulList-Accent11"/>
+        <w:ind w:left="0"/>
+        <w:rPr>
+          <w:rStyle w:val="SubtleReference"/>
+        </w:rPr>
+      </w:pPr>
+      <w:r>
+        <w:rPr>
+          <w:rStyle w:val="SubtleReference"/>
+        </w:rPr>
+        <w:t>Also have confirmed that it works the way that James will test on the discord with letter and number keys</w:t>
       </w:r>
     </w:p>
     <w:sectPr>
@@ -1297,7 +1342,7 @@
       <w:rPr>
         <w:noProof/>
       </w:rPr>
-      <w:t>29/10/24</w:t>
+      <w:t>30/10/24</w:t>
     </w:r>
     <w:r>
       <w:fldChar w:fldCharType="end"/>

</xml_diff>

<commit_message>
added Timer for fps capping, adjusted some values, circle now moves nicely! onto making square as it is going to be easier for the collision  detection
</commit_message>
<xml_diff>
--- a/21c - Spike - Control Mapping & Configuration Files/Spike 21 Report.docx
+++ b/21c - Spike - Control Mapping & Configuration Files/Spike 21 Report.docx
@@ -403,7 +403,23 @@
         <w:rPr>
           <w:rStyle w:val="SubtleReference"/>
         </w:rPr>
-        <w:t>Made a very obvious change I cant believe I missed</w:t>
+        <w:t xml:space="preserve">Made a very obvious change I </w:t>
+      </w:r>
+      <w:proofErr w:type="spellStart"/>
+      <w:proofErr w:type="gramStart"/>
+      <w:r>
+        <w:rPr>
+          <w:rStyle w:val="SubtleReference"/>
+        </w:rPr>
+        <w:t>cant</w:t>
+      </w:r>
+      <w:proofErr w:type="spellEnd"/>
+      <w:proofErr w:type="gramEnd"/>
+      <w:r>
+        <w:rPr>
+          <w:rStyle w:val="SubtleReference"/>
+        </w:rPr>
+        <w:t xml:space="preserve"> believe I missed</w:t>
       </w:r>
     </w:p>
     <w:p>
@@ -472,7 +488,21 @@
         <w:rPr>
           <w:rStyle w:val="SubtleReference"/>
         </w:rPr>
-        <w:t>This changes the background color randomly</w:t>
+        <w:t xml:space="preserve">This changes the background </w:t>
+      </w:r>
+      <w:proofErr w:type="spellStart"/>
+      <w:r>
+        <w:rPr>
+          <w:rStyle w:val="SubtleReference"/>
+        </w:rPr>
+        <w:t>color</w:t>
+      </w:r>
+      <w:proofErr w:type="spellEnd"/>
+      <w:r>
+        <w:rPr>
+          <w:rStyle w:val="SubtleReference"/>
+        </w:rPr>
+        <w:t xml:space="preserve"> randomly</w:t>
       </w:r>
     </w:p>
     <w:p>
@@ -537,7 +567,21 @@
         <w:rPr>
           <w:rStyle w:val="SubtleReference"/>
         </w:rPr>
-        <w:t>This changes the keys to hardcoded values (this what the changeBindings button does)</w:t>
+        <w:t xml:space="preserve">This changes the keys to hardcoded values (this what the </w:t>
+      </w:r>
+      <w:proofErr w:type="spellStart"/>
+      <w:r>
+        <w:rPr>
+          <w:rStyle w:val="SubtleReference"/>
+        </w:rPr>
+        <w:t>changeBindings</w:t>
+      </w:r>
+      <w:proofErr w:type="spellEnd"/>
+      <w:r>
+        <w:rPr>
+          <w:rStyle w:val="SubtleReference"/>
+        </w:rPr>
+        <w:t xml:space="preserve"> button does)</w:t>
       </w:r>
     </w:p>
     <w:p>
@@ -603,8 +647,16 @@
           <w:rStyle w:val="SubtleReference"/>
         </w:rPr>
         <w:lastRenderedPageBreak/>
-        <w:t>The two button keyCodes</w:t>
-      </w:r>
+        <w:t xml:space="preserve">The two button </w:t>
+      </w:r>
+      <w:proofErr w:type="spellStart"/>
+      <w:r>
+        <w:rPr>
+          <w:rStyle w:val="SubtleReference"/>
+        </w:rPr>
+        <w:t>keyCodes</w:t>
+      </w:r>
+      <w:proofErr w:type="spellEnd"/>
     </w:p>
     <w:p>
       <w:pPr>
@@ -885,7 +937,21 @@
         <w:rPr>
           <w:rStyle w:val="SubtleReference"/>
         </w:rPr>
-        <w:t>value correctly as it was a const char* and after searching extensively to figure out how I got the strcpy_s to transfer it to a char array and then use the first char as the key binding. This does come with the minor problem of potential overloading but if the file structure is different anyway, you are probably going to have problems as it is.</w:t>
+        <w:t xml:space="preserve">value correctly as it was a const char* and after searching extensively to figure out how I got the </w:t>
+      </w:r>
+      <w:proofErr w:type="spellStart"/>
+      <w:r>
+        <w:rPr>
+          <w:rStyle w:val="SubtleReference"/>
+        </w:rPr>
+        <w:t>strcpy_s</w:t>
+      </w:r>
+      <w:proofErr w:type="spellEnd"/>
+      <w:r>
+        <w:rPr>
+          <w:rStyle w:val="SubtleReference"/>
+        </w:rPr>
+        <w:t xml:space="preserve"> to transfer it to a char array and then use the first char as the key binding. This does come with the minor problem of potential overloading but if the file structure is different anyway, you are probably going to have problems as it is.</w:t>
       </w:r>
     </w:p>
     <w:p>
@@ -973,11 +1039,21 @@
           <w:rStyle w:val="SubtleReference"/>
         </w:rPr>
       </w:pPr>
-      <w:r>
-        <w:rPr>
-          <w:rStyle w:val="SubtleReference"/>
-        </w:rPr>
-        <w:t>Cant believe I didn’t realise till after I had done it that I could easily set it to the key that was just pressed. I am dumb</w:t>
+      <w:proofErr w:type="spellStart"/>
+      <w:proofErr w:type="gramStart"/>
+      <w:r>
+        <w:rPr>
+          <w:rStyle w:val="SubtleReference"/>
+        </w:rPr>
+        <w:t>Cant</w:t>
+      </w:r>
+      <w:proofErr w:type="spellEnd"/>
+      <w:proofErr w:type="gramEnd"/>
+      <w:r>
+        <w:rPr>
+          <w:rStyle w:val="SubtleReference"/>
+        </w:rPr>
+        <w:t xml:space="preserve"> believe I didn’t realise till after I had done it that I could easily set it to the key that was just pressed. I am dumb</w:t>
       </w:r>
     </w:p>
     <w:p>
@@ -1051,7 +1127,35 @@
         <w:rPr>
           <w:rStyle w:val="SubtleReference"/>
         </w:rPr>
-        <w:t>Removed changeBindings and changed the changeKeys function:</w:t>
+        <w:t xml:space="preserve">Removed </w:t>
+      </w:r>
+      <w:proofErr w:type="spellStart"/>
+      <w:r>
+        <w:rPr>
+          <w:rStyle w:val="SubtleReference"/>
+        </w:rPr>
+        <w:t>changeBindings</w:t>
+      </w:r>
+      <w:proofErr w:type="spellEnd"/>
+      <w:r>
+        <w:rPr>
+          <w:rStyle w:val="SubtleReference"/>
+        </w:rPr>
+        <w:t xml:space="preserve"> and changed the </w:t>
+      </w:r>
+      <w:proofErr w:type="spellStart"/>
+      <w:r>
+        <w:rPr>
+          <w:rStyle w:val="SubtleReference"/>
+        </w:rPr>
+        <w:t>changeKeys</w:t>
+      </w:r>
+      <w:proofErr w:type="spellEnd"/>
+      <w:r>
+        <w:rPr>
+          <w:rStyle w:val="SubtleReference"/>
+        </w:rPr>
+        <w:t xml:space="preserve"> function:</w:t>
       </w:r>
     </w:p>
     <w:p>
@@ -1215,7 +1319,49 @@
         <w:rPr>
           <w:rStyle w:val="SubtleReference"/>
         </w:rPr>
-        <w:t>The reset button does not change and you can press at button to rebind the background change to it and then press it again to change color</w:t>
+        <w:t xml:space="preserve">The reset button does not </w:t>
+      </w:r>
+      <w:proofErr w:type="gramStart"/>
+      <w:r>
+        <w:rPr>
+          <w:rStyle w:val="SubtleReference"/>
+        </w:rPr>
+        <w:t>change</w:t>
+      </w:r>
+      <w:proofErr w:type="gramEnd"/>
+      <w:r>
+        <w:rPr>
+          <w:rStyle w:val="SubtleReference"/>
+        </w:rPr>
+        <w:t xml:space="preserve"> and you can press </w:t>
+      </w:r>
+      <w:proofErr w:type="spellStart"/>
+      <w:r>
+        <w:rPr>
+          <w:rStyle w:val="SubtleReference"/>
+        </w:rPr>
+        <w:t>at</w:t>
+      </w:r>
+      <w:proofErr w:type="spellEnd"/>
+      <w:r>
+        <w:rPr>
+          <w:rStyle w:val="SubtleReference"/>
+        </w:rPr>
+        <w:t xml:space="preserve"> button to rebind the background change to it and then press it again to change </w:t>
+      </w:r>
+      <w:proofErr w:type="spellStart"/>
+      <w:r>
+        <w:rPr>
+          <w:rStyle w:val="SubtleReference"/>
+        </w:rPr>
+        <w:t>color</w:t>
+      </w:r>
+      <w:proofErr w:type="spellEnd"/>
+      <w:r>
+        <w:rPr>
+          <w:rStyle w:val="SubtleReference"/>
+        </w:rPr>
+        <w:t>.</w:t>
       </w:r>
     </w:p>
     <w:p>
@@ -1259,9 +1405,113 @@
         </w:rPr>
         <w:t>Also have confirmed that it works the way that James will test on the discord with letter and number keys</w:t>
       </w:r>
+      <w:r>
+        <w:rPr>
+          <w:rStyle w:val="SubtleReference"/>
+        </w:rPr>
+        <w:t xml:space="preserve"> and added a file loaded message to make it easy to determine what is happening</w:t>
+      </w:r>
+    </w:p>
+    <w:p>
+      <w:pPr>
+        <w:pStyle w:val="ColorfulList-Accent11"/>
+        <w:ind w:left="0"/>
+        <w:rPr>
+          <w:rStyle w:val="SubtleReference"/>
+        </w:rPr>
+      </w:pPr>
+      <w:r>
+        <w:rPr>
+          <w:rStyle w:val="SubtleReference"/>
+        </w:rPr>
+        <w:drawing>
+          <wp:inline distT="0" distB="0" distL="0" distR="0" wp14:anchorId="65BBD499" wp14:editId="71D7CD71">
+            <wp:extent cx="3553321" cy="352474"/>
+            <wp:effectExtent l="0" t="0" r="9525" b="9525"/>
+            <wp:docPr id="81419541" name="Picture 1"/>
+            <wp:cNvGraphicFramePr>
+              <a:graphicFrameLocks xmlns:a="http://schemas.openxmlformats.org/drawingml/2006/main" noChangeAspect="1"/>
+            </wp:cNvGraphicFramePr>
+            <a:graphic xmlns:a="http://schemas.openxmlformats.org/drawingml/2006/main">
+              <a:graphicData uri="http://schemas.openxmlformats.org/drawingml/2006/picture">
+                <pic:pic xmlns:pic="http://schemas.openxmlformats.org/drawingml/2006/picture">
+                  <pic:nvPicPr>
+                    <pic:cNvPr id="81419541" name=""/>
+                    <pic:cNvPicPr/>
+                  </pic:nvPicPr>
+                  <pic:blipFill>
+                    <a:blip r:embed="rId17"/>
+                    <a:stretch>
+                      <a:fillRect/>
+                    </a:stretch>
+                  </pic:blipFill>
+                  <pic:spPr>
+                    <a:xfrm>
+                      <a:off x="0" y="0"/>
+                      <a:ext cx="3553321" cy="352474"/>
+                    </a:xfrm>
+                    <a:prstGeom prst="rect">
+                      <a:avLst/>
+                    </a:prstGeom>
+                  </pic:spPr>
+                </pic:pic>
+              </a:graphicData>
+            </a:graphic>
+          </wp:inline>
+        </w:drawing>
+      </w:r>
+    </w:p>
+    <w:p>
+      <w:pPr>
+        <w:pStyle w:val="ColorfulList-Accent11"/>
+        <w:ind w:left="0"/>
+        <w:rPr>
+          <w:rStyle w:val="SubtleReference"/>
+        </w:rPr>
+      </w:pPr>
+      <w:r>
+        <w:rPr>
+          <w:rStyle w:val="SubtleReference"/>
+        </w:rPr>
+        <w:drawing>
+          <wp:inline distT="0" distB="0" distL="0" distR="0" wp14:anchorId="6CEE4E8E" wp14:editId="0C1570E4">
+            <wp:extent cx="5163271" cy="704948"/>
+            <wp:effectExtent l="0" t="0" r="0" b="0"/>
+            <wp:docPr id="395009578" name="Picture 1" descr="A black screen with white text&#10;&#10;Description automatically generated"/>
+            <wp:cNvGraphicFramePr>
+              <a:graphicFrameLocks xmlns:a="http://schemas.openxmlformats.org/drawingml/2006/main" noChangeAspect="1"/>
+            </wp:cNvGraphicFramePr>
+            <a:graphic xmlns:a="http://schemas.openxmlformats.org/drawingml/2006/main">
+              <a:graphicData uri="http://schemas.openxmlformats.org/drawingml/2006/picture">
+                <pic:pic xmlns:pic="http://schemas.openxmlformats.org/drawingml/2006/picture">
+                  <pic:nvPicPr>
+                    <pic:cNvPr id="395009578" name="Picture 1" descr="A black screen with white text&#10;&#10;Description automatically generated"/>
+                    <pic:cNvPicPr/>
+                  </pic:nvPicPr>
+                  <pic:blipFill>
+                    <a:blip r:embed="rId18"/>
+                    <a:stretch>
+                      <a:fillRect/>
+                    </a:stretch>
+                  </pic:blipFill>
+                  <pic:spPr>
+                    <a:xfrm>
+                      <a:off x="0" y="0"/>
+                      <a:ext cx="5163271" cy="704948"/>
+                    </a:xfrm>
+                    <a:prstGeom prst="rect">
+                      <a:avLst/>
+                    </a:prstGeom>
+                  </pic:spPr>
+                </pic:pic>
+              </a:graphicData>
+            </a:graphic>
+          </wp:inline>
+        </w:drawing>
+      </w:r>
     </w:p>
     <w:sectPr>
-      <w:headerReference w:type="default" r:id="rId17"/>
+      <w:headerReference w:type="default" r:id="rId19"/>
       <w:pgSz w:w="11900" w:h="16840"/>
       <w:pgMar w:top="1440" w:right="1134" w:bottom="1440" w:left="1134" w:header="709" w:footer="709" w:gutter="0"/>
       <w:cols w:space="708"/>

</xml_diff>